<commit_message>
Added references for the introduction
</commit_message>
<xml_diff>
--- a/Introduction.docx
+++ b/Introduction.docx
@@ -974,6 +974,522 @@
           <w:lang w:val="en-US"/>
         </w:rPr>
         <w:t xml:space="preserve"> and build a library of comparable scenarios. </w:t>
+      </w:r>
+    </w:p>
+    <w:p>
+      <w:pPr>
+        <w:pStyle w:val="03NORMAL"/>
+        <w:rPr>
+          <w:lang w:val="en-US"/>
+        </w:rPr>
+      </w:pPr>
+    </w:p>
+    <w:p>
+      <w:pPr>
+        <w:pStyle w:val="02CAPITULOSINICIAISEFINAIS"/>
+        <w:rPr>
+          <w:lang w:val="en-US"/>
+        </w:rPr>
+      </w:pPr>
+      <w:r>
+        <w:rPr>
+          <w:lang w:val="en-US"/>
+        </w:rPr>
+        <w:t>References</w:t>
+      </w:r>
+    </w:p>
+    <w:p>
+      <w:pPr>
+        <w:pStyle w:val="03NORMAL"/>
+        <w:spacing w:after="240"/>
+        <w:rPr>
+          <w:lang w:val="en-US"/>
+        </w:rPr>
+      </w:pPr>
+      <w:r>
+        <w:rPr>
+          <w:lang w:val="en-US"/>
+        </w:rPr>
+        <w:t xml:space="preserve">Albino, V., Berardi, U., &amp; Dangelico, R. M. (2015). Smart Cities: Definitions, dimensions, performance, and initiatives. </w:t>
+      </w:r>
+      <w:r>
+        <w:rPr>
+          <w:i/>
+          <w:iCs/>
+          <w:lang w:val="en-US"/>
+        </w:rPr>
+        <w:t>Journal of Urban Technology</w:t>
+      </w:r>
+      <w:r>
+        <w:rPr>
+          <w:lang w:val="en-US"/>
+        </w:rPr>
+        <w:t xml:space="preserve">, </w:t>
+      </w:r>
+      <w:r>
+        <w:rPr>
+          <w:i/>
+          <w:iCs/>
+          <w:lang w:val="en-US"/>
+        </w:rPr>
+        <w:t>22</w:t>
+      </w:r>
+      <w:r>
+        <w:rPr>
+          <w:lang w:val="en-US"/>
+        </w:rPr>
+        <w:t>(1), 3–21. https://doi.org/10.1080/10630732.2014.942092</w:t>
+      </w:r>
+    </w:p>
+    <w:p>
+      <w:pPr>
+        <w:pStyle w:val="03NORMAL"/>
+        <w:spacing w:after="240"/>
+        <w:rPr>
+          <w:lang w:val="en-US"/>
+        </w:rPr>
+      </w:pPr>
+      <w:r>
+        <w:rPr>
+          <w:lang w:val="en-US"/>
+        </w:rPr>
+        <w:t xml:space="preserve">Azevedo, J. A., &amp; Mendonça, F. (2024). A critical review of the propagation models employed in LORA systems. </w:t>
+      </w:r>
+      <w:r>
+        <w:rPr>
+          <w:i/>
+          <w:iCs/>
+          <w:lang w:val="en-US"/>
+        </w:rPr>
+        <w:t>Sensors</w:t>
+      </w:r>
+      <w:r>
+        <w:rPr>
+          <w:lang w:val="en-US"/>
+        </w:rPr>
+        <w:t xml:space="preserve">, </w:t>
+      </w:r>
+      <w:r>
+        <w:rPr>
+          <w:i/>
+          <w:iCs/>
+          <w:lang w:val="en-US"/>
+        </w:rPr>
+        <w:t>24</w:t>
+      </w:r>
+      <w:r>
+        <w:rPr>
+          <w:lang w:val="en-US"/>
+        </w:rPr>
+        <w:t>(12), 3877. https://doi.org/10.3390/s24123877</w:t>
+      </w:r>
+    </w:p>
+    <w:p>
+      <w:pPr>
+        <w:pStyle w:val="03NORMAL"/>
+        <w:spacing w:after="240"/>
+        <w:rPr>
+          <w:lang w:val="en-US"/>
+        </w:rPr>
+      </w:pPr>
+      <w:r>
+        <w:rPr>
+          <w:lang w:val="en-US"/>
+        </w:rPr>
+        <w:t xml:space="preserve">Barkis, W., Batalla, T., Chan, B., Jenson, L., Paramel, R., Pugh, B., Walton, J., </w:t>
+      </w:r>
+      <w:proofErr w:type="spellStart"/>
+      <w:r>
+        <w:rPr>
+          <w:lang w:val="en-US"/>
+        </w:rPr>
+        <w:t>Welaratna</w:t>
+      </w:r>
+      <w:proofErr w:type="spellEnd"/>
+      <w:r>
+        <w:rPr>
+          <w:lang w:val="en-US"/>
+        </w:rPr>
+        <w:t xml:space="preserve">, R., Orange Silicon Valley, City of San Leandro CA, Strategy of Things, Adaptable Security, Smart Connections Consulting, County of San Mateo CA, Evo, Inc., Palo Alto Networks, &amp; CommScope (Ruckus). (2019). </w:t>
+      </w:r>
+      <w:r>
+        <w:rPr>
+          <w:i/>
+          <w:iCs/>
+          <w:lang w:val="en-US"/>
+        </w:rPr>
+        <w:t>The Municipal IoT Blueprint</w:t>
+      </w:r>
+      <w:r>
+        <w:rPr>
+          <w:lang w:val="en-US"/>
+        </w:rPr>
+        <w:t xml:space="preserve"> (T. Batalla, D. Witkowski, City of San Leandro, CA, &amp; Joint Venture Silicon Valley, Eds.). https://pages.nist.gov/GCTC/uploads/blueprints/2019-Municipal-IoT-Blueprint-GCTC-WSC-FINAL-Jul-2019.pdf</w:t>
+      </w:r>
+    </w:p>
+    <w:p>
+      <w:pPr>
+        <w:pStyle w:val="03NORMAL"/>
+        <w:spacing w:after="240"/>
+        <w:rPr>
+          <w:lang w:val="en-US"/>
+        </w:rPr>
+      </w:pPr>
+      <w:r>
+        <w:rPr>
+          <w:lang w:val="en-US"/>
+        </w:rPr>
+        <w:t xml:space="preserve">ETSI &amp; 3GPP. (2017). Study on channel model for frequency spectrum above 6 GHz. In </w:t>
+      </w:r>
+      <w:r>
+        <w:rPr>
+          <w:i/>
+          <w:iCs/>
+          <w:lang w:val="en-US"/>
+        </w:rPr>
+        <w:t>ETSI TR 138 900</w:t>
+      </w:r>
+      <w:r>
+        <w:rPr>
+          <w:lang w:val="en-US"/>
+        </w:rPr>
+        <w:t xml:space="preserve"> (Vols. V14–V14).</w:t>
+      </w:r>
+      <w:r>
+        <w:rPr>
+          <w:lang w:val="en-US"/>
+        </w:rPr>
+        <w:t xml:space="preserve"> </w:t>
+      </w:r>
+      <w:r>
+        <w:rPr>
+          <w:lang w:val="en-US"/>
+        </w:rPr>
+        <w:t>https://www.etsi.org/deliver/etsi_tr/138900_138999/138900/14.02.00_60/tr_138900v140200p.pdf</w:t>
+      </w:r>
+    </w:p>
+    <w:p>
+      <w:pPr>
+        <w:pStyle w:val="03NORMAL"/>
+        <w:spacing w:after="240"/>
+        <w:rPr>
+          <w:lang w:val="en-US"/>
+        </w:rPr>
+      </w:pPr>
+      <w:r>
+        <w:rPr>
+          <w:lang w:val="en-US"/>
+        </w:rPr>
+        <w:t>ETSI &amp; 3GPP. (2022). Study on channel model for frequencies from 0.5 to 100 GHz.</w:t>
+      </w:r>
+      <w:r>
+        <w:rPr>
+          <w:lang w:val="en-US"/>
+        </w:rPr>
+        <w:t xml:space="preserve"> </w:t>
+      </w:r>
+      <w:r>
+        <w:rPr>
+          <w:lang w:val="en-US"/>
+        </w:rPr>
+        <w:t xml:space="preserve">In </w:t>
+      </w:r>
+      <w:r>
+        <w:rPr>
+          <w:i/>
+          <w:iCs/>
+          <w:lang w:val="en-US"/>
+        </w:rPr>
+        <w:t>ETSI TR 138</w:t>
+      </w:r>
+      <w:r>
+        <w:rPr>
+          <w:i/>
+          <w:iCs/>
+          <w:lang w:val="en-US"/>
+        </w:rPr>
+        <w:t> </w:t>
+      </w:r>
+      <w:r>
+        <w:rPr>
+          <w:i/>
+          <w:iCs/>
+          <w:lang w:val="en-US"/>
+        </w:rPr>
+        <w:t>901</w:t>
+      </w:r>
+      <w:r>
+        <w:rPr>
+          <w:lang w:val="en-US"/>
+        </w:rPr>
+        <w:t>.</w:t>
+      </w:r>
+      <w:r>
+        <w:rPr>
+          <w:lang w:val="en-US"/>
+        </w:rPr>
+        <w:t xml:space="preserve"> </w:t>
+      </w:r>
+      <w:r>
+        <w:rPr>
+          <w:lang w:val="en-US"/>
+        </w:rPr>
+        <w:lastRenderedPageBreak/>
+        <w:t>https://www.etsi.org/deliver/etsi_tr/138900_138999/138901/17.00.00_60/tr_138901v170000p.pdf</w:t>
+      </w:r>
+    </w:p>
+    <w:p>
+      <w:pPr>
+        <w:pStyle w:val="03NORMAL"/>
+        <w:spacing w:after="240"/>
+        <w:rPr>
+          <w:lang w:val="en-US"/>
+        </w:rPr>
+      </w:pPr>
+      <w:r>
+        <w:rPr>
+          <w:lang w:val="en-US"/>
+        </w:rPr>
+        <w:t xml:space="preserve">Justyna. (2024, December 14). </w:t>
+      </w:r>
+      <w:r>
+        <w:rPr>
+          <w:i/>
+          <w:iCs/>
+          <w:lang w:val="en-US"/>
+        </w:rPr>
+        <w:t>VBA vs Modern Alternatives: Strengths and Weaknesses</w:t>
+      </w:r>
+      <w:r>
+        <w:rPr>
+          <w:lang w:val="en-US"/>
+        </w:rPr>
+        <w:t>. Power Streamline. https://www.powerstreamline.com/post/vba-vs-modern-alternatives-strengths-and-weaknesses</w:t>
+      </w:r>
+    </w:p>
+    <w:p>
+      <w:pPr>
+        <w:pStyle w:val="03NORMAL"/>
+        <w:spacing w:after="240"/>
+        <w:rPr>
+          <w:lang w:val="en-US"/>
+        </w:rPr>
+      </w:pPr>
+      <w:r>
+        <w:rPr>
+          <w:lang w:val="en-US"/>
+        </w:rPr>
+        <w:t xml:space="preserve">Kanellopoulos, D., Sharma, V. K., </w:t>
+      </w:r>
+      <w:proofErr w:type="spellStart"/>
+      <w:r>
+        <w:rPr>
+          <w:lang w:val="en-US"/>
+        </w:rPr>
+        <w:t>Panagiotakopoulos</w:t>
+      </w:r>
+      <w:proofErr w:type="spellEnd"/>
+      <w:r>
+        <w:rPr>
+          <w:lang w:val="en-US"/>
+        </w:rPr>
+        <w:t xml:space="preserve">, T., &amp; </w:t>
+      </w:r>
+      <w:proofErr w:type="spellStart"/>
+      <w:r>
+        <w:rPr>
+          <w:lang w:val="en-US"/>
+        </w:rPr>
+        <w:t>Kameas</w:t>
+      </w:r>
+      <w:proofErr w:type="spellEnd"/>
+      <w:r>
+        <w:rPr>
+          <w:lang w:val="en-US"/>
+        </w:rPr>
+        <w:t xml:space="preserve">, A. (2023). Networking Architectures and protocols for IoT applications in smart Cities: Recent developments and perspectives. </w:t>
+      </w:r>
+      <w:r>
+        <w:rPr>
+          <w:i/>
+          <w:iCs/>
+          <w:lang w:val="en-US"/>
+        </w:rPr>
+        <w:t>Electronics</w:t>
+      </w:r>
+      <w:r>
+        <w:rPr>
+          <w:lang w:val="en-US"/>
+        </w:rPr>
+        <w:t xml:space="preserve">, </w:t>
+      </w:r>
+      <w:r>
+        <w:rPr>
+          <w:i/>
+          <w:iCs/>
+          <w:lang w:val="en-US"/>
+        </w:rPr>
+        <w:t>12</w:t>
+      </w:r>
+      <w:r>
+        <w:rPr>
+          <w:lang w:val="en-US"/>
+        </w:rPr>
+        <w:t>(11), 2490. https://doi.org/10.3390/electronics12112490</w:t>
+      </w:r>
+    </w:p>
+    <w:p>
+      <w:pPr>
+        <w:pStyle w:val="03NORMAL"/>
+        <w:spacing w:after="240"/>
+        <w:rPr>
+          <w:lang w:val="en-US"/>
+        </w:rPr>
+      </w:pPr>
+      <w:r>
+        <w:rPr>
+          <w:lang w:val="en-US"/>
+        </w:rPr>
+        <w:t xml:space="preserve">Shannon, C. E. (1948). A mathematical theory of communication. </w:t>
+      </w:r>
+      <w:r>
+        <w:rPr>
+          <w:i/>
+          <w:iCs/>
+          <w:lang w:val="en-US"/>
+        </w:rPr>
+        <w:t>Bell System Technical Journal</w:t>
+      </w:r>
+      <w:r>
+        <w:rPr>
+          <w:lang w:val="en-US"/>
+        </w:rPr>
+        <w:t xml:space="preserve">, </w:t>
+      </w:r>
+      <w:r>
+        <w:rPr>
+          <w:i/>
+          <w:iCs/>
+          <w:lang w:val="en-US"/>
+        </w:rPr>
+        <w:t>27</w:t>
+      </w:r>
+      <w:r>
+        <w:rPr>
+          <w:lang w:val="en-US"/>
+        </w:rPr>
+        <w:t>(3), 379–423. https://doi.org/10.1002/j.1538-7305.1948.tb01338.x</w:t>
+      </w:r>
+    </w:p>
+    <w:p>
+      <w:pPr>
+        <w:pStyle w:val="03NORMAL"/>
+        <w:spacing w:after="240"/>
+        <w:rPr>
+          <w:lang w:val="en-US"/>
+        </w:rPr>
+      </w:pPr>
+      <w:r>
+        <w:rPr>
+          <w:lang w:val="en-US"/>
+        </w:rPr>
+        <w:t xml:space="preserve">Sharma, P. K., Sharma, D., &amp; Gupta, A. (2016). Cell coverage area and link budget calculations in LTE system. </w:t>
+      </w:r>
+      <w:r>
+        <w:rPr>
+          <w:i/>
+          <w:iCs/>
+          <w:lang w:val="en-US"/>
+        </w:rPr>
+        <w:t>Indian Journal of Science and Technology</w:t>
+      </w:r>
+      <w:r>
+        <w:rPr>
+          <w:lang w:val="en-US"/>
+        </w:rPr>
+        <w:t xml:space="preserve">, </w:t>
+      </w:r>
+      <w:r>
+        <w:rPr>
+          <w:i/>
+          <w:iCs/>
+          <w:lang w:val="en-US"/>
+        </w:rPr>
+        <w:t>9</w:t>
+      </w:r>
+      <w:r>
+        <w:rPr>
+          <w:lang w:val="en-US"/>
+        </w:rPr>
+        <w:t>(S1). https://doi.org/10.17485/ijst/2016/v9is1/107935</w:t>
+      </w:r>
+    </w:p>
+    <w:p>
+      <w:pPr>
+        <w:pStyle w:val="03NORMAL"/>
+        <w:spacing w:after="240"/>
+        <w:rPr>
+          <w:lang w:val="en-US"/>
+        </w:rPr>
+      </w:pPr>
+      <w:proofErr w:type="spellStart"/>
+      <w:r>
+        <w:rPr>
+          <w:i/>
+          <w:iCs/>
+          <w:lang w:val="en-US"/>
+        </w:rPr>
+        <w:t>SuperClusters</w:t>
+      </w:r>
+      <w:proofErr w:type="spellEnd"/>
+      <w:r>
+        <w:rPr>
+          <w:lang w:val="en-US"/>
+        </w:rPr>
+        <w:t>. (n.d.). Global City Teams Challenge. https://pages.nist.gov/GCTC/super-clusters/</w:t>
+      </w:r>
+    </w:p>
+    <w:p>
+      <w:pPr>
+        <w:pStyle w:val="03NORMAL"/>
+        <w:spacing w:after="240"/>
+        <w:rPr>
+          <w:lang w:val="en-US"/>
+        </w:rPr>
+      </w:pPr>
+      <w:r>
+        <w:rPr>
+          <w:lang w:val="en-US"/>
+        </w:rPr>
+        <w:t xml:space="preserve">Zaman, M., Puryear, N., Abdelwahed, S., &amp; Zohrabi, N. (2024). A review of IoT-Based Smart City Development and Management. </w:t>
+      </w:r>
+      <w:r>
+        <w:rPr>
+          <w:i/>
+          <w:iCs/>
+          <w:lang w:val="en-US"/>
+        </w:rPr>
+        <w:t>Smart Cities</w:t>
+      </w:r>
+      <w:r>
+        <w:rPr>
+          <w:lang w:val="en-US"/>
+        </w:rPr>
+        <w:t xml:space="preserve">, </w:t>
+      </w:r>
+      <w:r>
+        <w:rPr>
+          <w:i/>
+          <w:iCs/>
+          <w:lang w:val="en-US"/>
+        </w:rPr>
+        <w:t>7</w:t>
+      </w:r>
+      <w:r>
+        <w:rPr>
+          <w:lang w:val="en-US"/>
+        </w:rPr>
+        <w:t>(3), 1462–1501. https://doi.org/10.3390/smartcities7030061</w:t>
       </w:r>
     </w:p>
     <w:p>
@@ -1805,6 +2321,7 @@
   <w:style w:type="character" w:default="1" w:styleId="DefaultParagraphFont">
     <w:name w:val="Default Paragraph Font"/>
     <w:uiPriority w:val="1"/>
+    <w:semiHidden/>
     <w:unhideWhenUsed/>
   </w:style>
   <w:style w:type="table" w:default="1" w:styleId="TableNormal">

</xml_diff>

<commit_message>
Add state of the art and references
Added 'State of the Art' and 'References' sections in both .docx and .txt formats. Expanded the references in 05_refs_links.md. Renamed 'Model Screenshots.pdf' to '03_Model_Screenshots.pdf' for consistency.
</commit_message>
<xml_diff>
--- a/Introduction.docx
+++ b/Introduction.docx
@@ -13,12 +13,6 @@
         <w:rPr>
           <w:lang w:val="en-US"/>
         </w:rPr>
-        <w:t xml:space="preserve"> </w:t>
-      </w:r>
-      <w:r>
-        <w:rPr>
-          <w:lang w:val="en-US"/>
-        </w:rPr>
         <w:t>Chapter 1</w:t>
       </w:r>
     </w:p>
@@ -137,11 +131,25 @@
         </w:rPr>
         <w:t xml:space="preserve">As urban environments increasingly rely on connected sensors, meters, and actuators, ensuring a reliable and scalable communication infrastructure becomes critical for municipalities and public authorities. The proposed model addresses this challenge by providing a structured, assumption-driven approach for initial network dimensioning, enabling planners to generate rapid, transparent, and defensible estimates of coverage, capacity, and resource requirements. By focusing on public IoT deployments within </w:t>
       </w:r>
-      <w:r>
-        <w:rPr>
-          <w:lang w:val="en-US"/>
-        </w:rPr>
-        <w:t>smart city contexts, this work aims to bridge the gap between conceptual planning and actionable design, providing</w:t>
+      <w:proofErr w:type="spellStart"/>
+      <w:r>
+        <w:rPr>
+          <w:lang w:val="en-US"/>
+        </w:rPr>
+        <w:t>aze</w:t>
+      </w:r>
+      <w:r>
+        <w:rPr>
+          <w:lang w:val="en-US"/>
+        </w:rPr>
+        <w:t>smart</w:t>
+      </w:r>
+      <w:proofErr w:type="spellEnd"/>
+      <w:r>
+        <w:rPr>
+          <w:lang w:val="en-US"/>
+        </w:rPr>
+        <w:t xml:space="preserve"> city contexts, this work aims to bridge the gap between conceptual planning and actionable design, providing</w:t>
       </w:r>
       <w:r>
         <w:rPr>
@@ -338,7 +346,19 @@
         <w:rPr>
           <w:lang w:val="en-US"/>
         </w:rPr>
-        <w:t xml:space="preserve">(ETSI, 2022), </w:t>
+        <w:t>(</w:t>
+      </w:r>
+      <w:r>
+        <w:rPr>
+          <w:lang w:val="en-US"/>
+        </w:rPr>
+        <w:t>ETSI &amp; 3GPP, 2022</w:t>
+      </w:r>
+      <w:r>
+        <w:rPr>
+          <w:lang w:val="en-US"/>
+        </w:rPr>
+        <w:t xml:space="preserve">), </w:t>
       </w:r>
       <w:r>
         <w:rPr>
@@ -598,7 +618,7 @@
         <w:rPr>
           <w:lang w:val="en-US"/>
         </w:rPr>
-        <w:t xml:space="preserve">This thesis is implemented as an Excel macro workbook (03_project.xlsm) that operationalizes </w:t>
+        <w:t xml:space="preserve">This thesis is implemented as an Excel macro workbook (project.xlsm) that operationalizes </w:t>
       </w:r>
       <w:r>
         <w:rPr>
@@ -978,7 +998,7 @@
     </w:p>
     <w:p>
       <w:pPr>
-        <w:pStyle w:val="03NORMAL"/>
+        <w:pStyle w:val="02CAPITULOSINICIAISEFINAIS"/>
         <w:rPr>
           <w:lang w:val="en-US"/>
         </w:rPr>
@@ -995,6 +1015,75 @@
         <w:rPr>
           <w:lang w:val="en-US"/>
         </w:rPr>
+        <w:t>Structure of the report.</w:t>
+      </w:r>
+    </w:p>
+    <w:p>
+      <w:pPr>
+        <w:pStyle w:val="03NORMAL"/>
+        <w:rPr>
+          <w:color w:val="7030A0"/>
+          <w:lang w:val="en-US"/>
+        </w:rPr>
+      </w:pPr>
+      <w:r>
+        <w:rPr>
+          <w:color w:val="7030A0"/>
+          <w:lang w:val="en-US"/>
+        </w:rPr>
+        <w:t xml:space="preserve">The remainder of this thesis is organized as follows. Chapter 2 reviews the background on </w:t>
+      </w:r>
+      <w:r>
+        <w:rPr>
+          <w:color w:val="7030A0"/>
+          <w:lang w:val="en-US"/>
+        </w:rPr>
+        <w:t>public</w:t>
+      </w:r>
+      <w:r>
+        <w:rPr>
+          <w:color w:val="7030A0"/>
+          <w:lang w:val="en-US"/>
+        </w:rPr>
+        <w:t xml:space="preserve"> IoT networking and the planning considerations relevant to smart‑city deployments. Chapter 3 specifies the requirements and overall design of the dimensioning template. Chapter 4 details the formula‑based estimations and their integration in the workbook. Chapter 5 describes the automation layer and discusses its benefits and limitations. Chapter 6 presents scenario experiments and validation results. Chapter 7 synthesizes findings, highlights limitations, and outlines future work.</w:t>
+      </w:r>
+    </w:p>
+    <w:p>
+      <w:pPr>
+        <w:pStyle w:val="03NORMAL"/>
+        <w:rPr>
+          <w:color w:val="7030A0"/>
+          <w:lang w:val="en-US"/>
+        </w:rPr>
+      </w:pPr>
+      <w:r>
+        <w:rPr>
+          <w:color w:val="7030A0"/>
+          <w:lang w:val="en-US"/>
+        </w:rPr>
+        <w:t>The work benefited from supervision by KPMG—primary advisor Tomás Santos and secondary advisor Rúben Silva—and academic supervision at ISCTE by João Silva.</w:t>
+      </w:r>
+    </w:p>
+    <w:p>
+      <w:pPr>
+        <w:pStyle w:val="03NORMAL"/>
+        <w:rPr>
+          <w:color w:val="7030A0"/>
+          <w:lang w:val="en-US"/>
+        </w:rPr>
+      </w:pPr>
+    </w:p>
+    <w:p>
+      <w:pPr>
+        <w:pStyle w:val="02CAPITULOSINICIAISEFINAIS"/>
+        <w:rPr>
+          <w:lang w:val="en-US"/>
+        </w:rPr>
+      </w:pPr>
+      <w:r>
+        <w:rPr>
+          <w:lang w:val="en-US"/>
+        </w:rPr>
         <w:t>References</w:t>
       </w:r>
     </w:p>
@@ -1110,7 +1199,14 @@
         <w:rPr>
           <w:lang w:val="en-US"/>
         </w:rPr>
-        <w:t xml:space="preserve">, R., Orange Silicon Valley, City of San Leandro CA, Strategy of Things, Adaptable Security, Smart Connections Consulting, County of San Mateo CA, Evo, Inc., Palo Alto Networks, &amp; CommScope (Ruckus). (2019). </w:t>
+        <w:t xml:space="preserve">, R., Orange Silicon Valley, City of San Leandro CA, Strategy of Things, Adaptable Security, Smart Connections Consulting, County of San Mateo CA, Evo, Inc., </w:t>
+      </w:r>
+      <w:r>
+        <w:rPr>
+          <w:lang w:val="en-US"/>
+        </w:rPr>
+        <w:lastRenderedPageBreak/>
+        <w:t xml:space="preserve">Palo Alto Networks, &amp; CommScope (Ruckus). (2019). </w:t>
       </w:r>
       <w:r>
         <w:rPr>
@@ -1234,7 +1330,6 @@
         <w:rPr>
           <w:lang w:val="en-US"/>
         </w:rPr>
-        <w:lastRenderedPageBreak/>
         <w:t>https://www.etsi.org/deliver/etsi_tr/138900_138999/138901/17.00.00_60/tr_138901v170000p.pdf</w:t>
       </w:r>
     </w:p>
@@ -1461,6 +1556,7 @@
         <w:rPr>
           <w:lang w:val="en-US"/>
         </w:rPr>
+        <w:lastRenderedPageBreak/>
         <w:t xml:space="preserve">Zaman, M., Puryear, N., Abdelwahed, S., &amp; Zohrabi, N. (2024). A review of IoT-Based Smart City Development and Management. </w:t>
       </w:r>
       <w:r>
@@ -1496,7 +1592,7 @@
       <w:pPr>
         <w:pStyle w:val="03NORMAL"/>
         <w:rPr>
-          <w:color w:val="7030A0"/>
+          <w:color w:val="auto"/>
           <w:lang w:val="en-US"/>
         </w:rPr>
       </w:pPr>
@@ -13185,6 +13281,29 @@
       <w:lang w:val="pt-PT"/>
     </w:rPr>
   </w:style>
+  <w:style w:type="character" w:styleId="Hyperlink">
+    <w:name w:val="Hyperlink"/>
+    <w:basedOn w:val="DefaultParagraphFont"/>
+    <w:uiPriority w:val="99"/>
+    <w:unhideWhenUsed/>
+    <w:rsid w:val="00E00742"/>
+    <w:rPr>
+      <w:color w:val="0000FF" w:themeColor="hyperlink"/>
+      <w:u w:val="single"/>
+    </w:rPr>
+  </w:style>
+  <w:style w:type="character" w:styleId="UnresolvedMention">
+    <w:name w:val="Unresolved Mention"/>
+    <w:basedOn w:val="DefaultParagraphFont"/>
+    <w:uiPriority w:val="99"/>
+    <w:semiHidden/>
+    <w:unhideWhenUsed/>
+    <w:rsid w:val="00E00742"/>
+    <w:rPr>
+      <w:color w:val="605E5C"/>
+      <w:shd w:val="clear" w:color="auto" w:fill="E1DFDD"/>
+    </w:rPr>
+  </w:style>
 </w:styles>
 </file>
 

</xml_diff>